<commit_message>
Added Task 2 and 3
</commit_message>
<xml_diff>
--- a/AI_assignment_week4.docx
+++ b/AI_assignment_week4.docx
@@ -70,43 +70,7 @@
         <w:ind w:left="720"/>
       </w:pPr>
       <w:r>
-        <w:t>The tools reduc</w:t>
-      </w:r>
-      <w:r>
-        <w:t>e development time by:</w:t>
-      </w:r>
-      <w:r>
-        <w:t xml:space="preserve"> </w:t>
-      </w:r>
-      <w:r>
-        <w:t>Providing instant code suggestions and auto-completion</w:t>
-      </w:r>
-      <w:r>
-        <w:t>, generating</w:t>
-      </w:r>
-      <w:r>
-        <w:t xml:space="preserve"> boilerplate code and common patterns</w:t>
-      </w:r>
-      <w:r>
-        <w:t>, offering</w:t>
-      </w:r>
-      <w:r>
-        <w:t xml:space="preserve"> solutions for repetitive tasks</w:t>
-      </w:r>
-      <w:r>
-        <w:t>, r</w:t>
-      </w:r>
-      <w:r>
-        <w:t>educing context switching between documentation and coding</w:t>
-      </w:r>
-      <w:r>
-        <w:t>, and h</w:t>
-      </w:r>
-      <w:r>
-        <w:t>elping with API integration and library usage</w:t>
-      </w:r>
-      <w:r>
-        <w:t>. All these together reduce</w:t>
+        <w:t>The tools reduce development time by: Providing instant code suggestions and auto-completion, generating boilerplate code and common patterns, offering solutions for repetitive tasks, reducing context switching between documentation and coding, and helping with API integration and library usage. All these together reduce</w:t>
       </w:r>
       <w:r>
         <w:t xml:space="preserve"> keystrokes and cognitive load</w:t>
@@ -129,37 +93,7 @@
         <w:ind w:left="720"/>
       </w:pPr>
       <w:r>
-        <w:t>Limitations:</w:t>
-      </w:r>
-      <w:r>
-        <w:t xml:space="preserve"> </w:t>
-      </w:r>
-      <w:r>
-        <w:t>May generate insecure or inefficient code</w:t>
-      </w:r>
-      <w:r>
-        <w:t>, l</w:t>
-      </w:r>
-      <w:r>
-        <w:t>imited understanding of business context</w:t>
-      </w:r>
-      <w:r>
-        <w:t>, p</w:t>
-      </w:r>
-      <w:r>
-        <w:t>otential copyright issues with training data</w:t>
-      </w:r>
-      <w:r>
-        <w:t>, c</w:t>
-      </w:r>
-      <w:r>
-        <w:t>an produce code that passes tests but doesn't meet requirements</w:t>
-      </w:r>
-      <w:r>
-        <w:t>, and o</w:t>
-      </w:r>
-      <w:r>
-        <w:t>ver-reliance may reduce developer learning</w:t>
+        <w:t>Limitations: May generate insecure or inefficient code, limited understanding of business context, potential copyright issues with training data, can produce code that passes tests but doesn't meet requirements, and over-reliance may reduce developer learning</w:t>
       </w:r>
       <w:r>
         <w:t xml:space="preserve">. </w:t>
@@ -226,10 +160,7 @@
         <w:t>Personalization models amplify historical patterns. If training data underrepresents groups or encodes unfair preferences, models will systematically privilege some users and degrade others’ experiences. Bias mitigation preserves fairness, avoids legal/ethical harms, and maintains trust. Practically, it improves product reach and reduces the risk of discriminatory outcomes that can harm users and the company</w:t>
       </w:r>
       <w:r>
-        <w:t>, i.e., e</w:t>
-      </w:r>
-      <w:r>
-        <w:t>ssential for ethical AI implementation</w:t>
+        <w:t>, i.e., essential for ethical AI implementation</w:t>
       </w:r>
     </w:p>
     <w:p>
@@ -309,10 +240,7 @@
         <w:t>Intelligent Failure Prediction:</w:t>
       </w:r>
       <w:r>
-        <w:t xml:space="preserve"> AI analyzes historical deployment data to predict potential failures, allowing proactive mitigation.</w:t>
-      </w:r>
-      <w:r>
-        <w:t xml:space="preserve"> </w:t>
+        <w:t xml:space="preserve"> AI analyzes historical deployment data to predict potential failures, allowing proactive mitigation. </w:t>
       </w:r>
       <w:r>
         <w:rPr>
@@ -322,10 +250,7 @@
         <w:t>Automated Rollback Decisions</w:t>
       </w:r>
       <w:r>
-        <w:t>: Machine learning models can automatically detect deployment issues and trigger rollbacks</w:t>
-      </w:r>
-      <w:r>
-        <w:t xml:space="preserve"> </w:t>
+        <w:t xml:space="preserve">: Machine learning models can automatically detect deployment issues and trigger rollbacks </w:t>
       </w:r>
       <w:r>
         <w:t xml:space="preserve">and </w:t>
@@ -376,107 +301,93 @@
       </w:r>
     </w:p>
     <w:p>
-      <w:pPr>
-        <w:numPr>
-          <w:ilvl w:val="0"/>
-          <w:numId w:val="3"/>
-        </w:numPr>
-      </w:pPr>
-      <w:r>
-        <w:rPr>
-          <w:b/>
-          <w:bCs/>
-        </w:rPr>
-        <w:t>Tool</w:t>
-      </w:r>
-      <w:r>
-        <w:t xml:space="preserve">: Use a code completion tool like GitHub Copilot or </w:t>
+      <w:r>
+        <w:t>Comparison</w:t>
+      </w:r>
+      <w:r>
+        <w:t xml:space="preserve"> and efficiency</w:t>
+      </w:r>
+      <w:r>
+        <w:t xml:space="preserve"> between the</w:t>
+      </w:r>
+      <w:r>
+        <w:t xml:space="preserve"> AI-suggested code with manual implementation.</w:t>
+      </w:r>
+    </w:p>
+    <w:p>
+      <w:r>
+        <w:t xml:space="preserve">Both implementations use Python's built-in </w:t>
+      </w:r>
+      <w:proofErr w:type="gramStart"/>
+      <w:r>
+        <w:t>sorted(</w:t>
+      </w:r>
+      <w:proofErr w:type="gramEnd"/>
+      <w:r>
+        <w:t xml:space="preserve">) function with lambda, demonstrating efficient sorting. The primary difference is how missing keys are handled. The manual version explicitly groups missing keys and preserves stability and deterministically places missing values at the end. The manual version directly accesses the dictionary key, which could raise </w:t>
       </w:r>
       <w:proofErr w:type="spellStart"/>
       <w:r>
-        <w:t>Tabnine</w:t>
+        <w:t>KeyError</w:t>
       </w:r>
       <w:proofErr w:type="spellEnd"/>
       <w:r>
-        <w:t>.</w:t>
-      </w:r>
-    </w:p>
-    <w:p>
-      <w:pPr>
-        <w:numPr>
-          <w:ilvl w:val="0"/>
-          <w:numId w:val="3"/>
-        </w:numPr>
-      </w:pPr>
-      <w:r>
-        <w:rPr>
-          <w:b/>
-          <w:bCs/>
-        </w:rPr>
-        <w:t>Task</w:t>
-      </w:r>
-      <w:r>
-        <w:t>:</w:t>
-      </w:r>
-    </w:p>
-    <w:p>
-      <w:pPr>
-        <w:numPr>
-          <w:ilvl w:val="1"/>
-          <w:numId w:val="3"/>
-        </w:numPr>
-      </w:pPr>
-      <w:r>
-        <w:t>Write a Python function to sort a list of dictionaries by a specific key.</w:t>
-      </w:r>
-    </w:p>
-    <w:p>
-      <w:pPr>
-        <w:numPr>
-          <w:ilvl w:val="1"/>
-          <w:numId w:val="3"/>
-        </w:numPr>
-      </w:pPr>
-      <w:r>
-        <w:t>Compare the AI-suggested code with your manual implementation.</w:t>
-      </w:r>
-    </w:p>
-    <w:p>
-      <w:pPr>
-        <w:numPr>
-          <w:ilvl w:val="1"/>
-          <w:numId w:val="3"/>
-        </w:numPr>
-      </w:pPr>
-      <w:r>
-        <w:t>Document which version is more efficient and why.</w:t>
-      </w:r>
-    </w:p>
-    <w:p>
-      <w:pPr>
-        <w:numPr>
-          <w:ilvl w:val="0"/>
-          <w:numId w:val="3"/>
-        </w:numPr>
-      </w:pPr>
-      <w:r>
-        <w:rPr>
-          <w:b/>
-          <w:bCs/>
-        </w:rPr>
-        <w:t>Deliverable</w:t>
-      </w:r>
-      <w:r>
-        <w:t>: Code snippets + 200-word analysis.</w:t>
-      </w:r>
-    </w:p>
-    <w:p>
-      <w:pPr>
-        <w:rPr>
-          <w:b/>
-          <w:bCs/>
-        </w:rPr>
-      </w:pPr>
+        <w:t xml:space="preserve"> if the key is missing. The AI-suggested version uses </w:t>
+      </w:r>
+      <w:proofErr w:type="spellStart"/>
+      <w:proofErr w:type="gramStart"/>
+      <w:r>
+        <w:t>dict.get</w:t>
+      </w:r>
+      <w:proofErr w:type="spellEnd"/>
+      <w:r>
+        <w:t>(</w:t>
+      </w:r>
+      <w:proofErr w:type="gramEnd"/>
+      <w:r>
+        <w:t>) with a default value of 0, providing better error handling.</w:t>
+      </w:r>
+    </w:p>
+    <w:p>
+      <w:r>
+        <w:t xml:space="preserve">The AI version is more robust for production environments where data might be inconsistent. However, the default value of 0 might not always be appropriate - for string keys, this could cause </w:t>
+      </w:r>
+      <w:proofErr w:type="spellStart"/>
+      <w:r>
+        <w:t>TypeErrors</w:t>
+      </w:r>
+      <w:proofErr w:type="spellEnd"/>
+      <w:r>
+        <w:t>. The manual implementation is more transparent but less safe.</w:t>
+      </w:r>
+    </w:p>
+    <w:p>
+      <w:r>
+        <w:t xml:space="preserve">In terms of efficiency, both have </w:t>
+      </w:r>
+      <w:proofErr w:type="gramStart"/>
+      <w:r>
+        <w:t>O(</w:t>
+      </w:r>
+      <w:proofErr w:type="gramEnd"/>
+      <w:r>
+        <w:t xml:space="preserve">n log n) time complexity. The AI version has slightly more overhead due to method calls but offers better reliability. For this specific use case, a hybrid approach would be ideal: </w:t>
+      </w:r>
+      <w:proofErr w:type="gramStart"/>
+      <w:r>
+        <w:t>using .get</w:t>
+      </w:r>
+      <w:proofErr w:type="gramEnd"/>
+      <w:r>
+        <w:t>() with appropriate default values based on expected data types.</w:t>
+      </w:r>
+    </w:p>
+    <w:p>
+      <w:r>
+        <w:t>The AI tool demonstrated understanding of common edge cases and provided a more production-ready solution, though it required domain knowledge to validate the appropriateness of the default value.</w:t>
+      </w:r>
+    </w:p>
+    <w:p>
       <w:r>
         <w:rPr>
           <w:b/>
@@ -484,14 +395,13 @@
         </w:rPr>
         <w:t>Task 2: Automated Testing with AI</w:t>
       </w:r>
-    </w:p>
-    <w:p>
-      <w:pPr>
-        <w:numPr>
-          <w:ilvl w:val="0"/>
-          <w:numId w:val="4"/>
-        </w:numPr>
-      </w:pPr>
+      <w:r>
+        <w:rPr>
+          <w:b/>
+          <w:bCs/>
+        </w:rPr>
+        <w:t xml:space="preserve">: </w:t>
+      </w:r>
       <w:r>
         <w:rPr>
           <w:b/>
@@ -504,72 +414,29 @@
       </w:r>
     </w:p>
     <w:p>
-      <w:pPr>
-        <w:numPr>
-          <w:ilvl w:val="0"/>
-          <w:numId w:val="4"/>
-        </w:numPr>
-      </w:pPr>
-      <w:r>
-        <w:rPr>
-          <w:b/>
-          <w:bCs/>
-        </w:rPr>
-        <w:t>Task</w:t>
-      </w:r>
-      <w:r>
-        <w:t>:</w:t>
-      </w:r>
-    </w:p>
-    <w:p>
-      <w:pPr>
-        <w:numPr>
-          <w:ilvl w:val="1"/>
-          <w:numId w:val="4"/>
-        </w:numPr>
-      </w:pPr>
-      <w:r>
-        <w:t>Automate a test case for a login page (valid/invalid credentials).</w:t>
-      </w:r>
-    </w:p>
-    <w:p>
-      <w:pPr>
-        <w:numPr>
-          <w:ilvl w:val="1"/>
-          <w:numId w:val="4"/>
-        </w:numPr>
-      </w:pPr>
-      <w:r>
-        <w:t>Run the test and capture results (success/failure rates).</w:t>
-      </w:r>
-    </w:p>
-    <w:p>
-      <w:pPr>
-        <w:numPr>
-          <w:ilvl w:val="1"/>
-          <w:numId w:val="4"/>
-        </w:numPr>
-      </w:pPr>
       <w:r>
         <w:t>Explain how AI improves test coverage compared to manual testing.</w:t>
       </w:r>
     </w:p>
     <w:p>
-      <w:pPr>
-        <w:numPr>
-          <w:ilvl w:val="0"/>
-          <w:numId w:val="4"/>
-        </w:numPr>
-      </w:pPr>
-      <w:r>
-        <w:rPr>
-          <w:b/>
-          <w:bCs/>
-        </w:rPr>
-        <w:t>Deliverable</w:t>
-      </w:r>
-      <w:r>
-        <w:t>: Test script + screenshot of results + 150-word summary.</w:t>
+      <w:r>
+        <w:t xml:space="preserve">AI improves test coverage by generating test variations, suggesting edge cases, and reducing flaky tests via smart assertion and retry strategies. Tools like </w:t>
+      </w:r>
+      <w:proofErr w:type="spellStart"/>
+      <w:r>
+        <w:t>Testim</w:t>
+      </w:r>
+      <w:proofErr w:type="spellEnd"/>
+      <w:r>
+        <w:t xml:space="preserve"> or AI-enhanced Selenium wrappers analyze DOM changes and recommend robust selectors, reducing maintenance. Automated test generation increases the breadth of scenarios covered per commit and focuses human testers on </w:t>
+      </w:r>
+      <w:proofErr w:type="gramStart"/>
+      <w:r>
+        <w:t>exploratory</w:t>
+      </w:r>
+      <w:proofErr w:type="gramEnd"/>
+      <w:r>
+        <w:t xml:space="preserve"> and high-value testing.</w:t>
       </w:r>
     </w:p>
     <w:p>
@@ -599,6 +466,7 @@
           <w:b/>
           <w:bCs/>
         </w:rPr>
+        <w:lastRenderedPageBreak/>
         <w:t>Dataset</w:t>
       </w:r>
       <w:r>
@@ -698,7 +566,7 @@
     <w:p>
       <w:r>
         <w:pict w14:anchorId="4F54DC0F">
-          <v:rect id="_x0000_i1044" style="width:0;height:1.5pt" o:hralign="center" o:hrstd="t" o:hr="t" fillcolor="#a0a0a0" stroked="f"/>
+          <v:rect id="_x0000_i1025" style="width:0;height:1.5pt" o:hralign="center" o:hrstd="t" o:hr="t" fillcolor="#a0a0a0" stroked="f"/>
         </w:pict>
       </w:r>
     </w:p>
@@ -760,7 +628,7 @@
     <w:p>
       <w:r>
         <w:pict w14:anchorId="058B0032">
-          <v:rect id="_x0000_i1045" style="width:0;height:1.5pt" o:hralign="center" o:hrstd="t" o:hr="t" fillcolor="#a0a0a0" stroked="f"/>
+          <v:rect id="_x0000_i1026" style="width:0;height:1.5pt" o:hralign="center" o:hrstd="t" o:hr="t" fillcolor="#a0a0a0" stroked="f"/>
         </w:pict>
       </w:r>
     </w:p>
@@ -776,7 +644,6 @@
           <w:b/>
           <w:bCs/>
         </w:rPr>
-        <w:lastRenderedPageBreak/>
         <w:t>Bonus Task (Extra 10%)</w:t>
       </w:r>
     </w:p>

</xml_diff>